<commit_message>
added things to databaseman
</commit_message>
<xml_diff>
--- a/Praeses_PoC/confluenceJJ.docx
+++ b/Praeses_PoC/confluenceJJ.docx
@@ -3718,8 +3718,69 @@
         <w:tab/>
         <w:t>This script also deals with playing the video media in conjunction with the media player script.</w:t>
       </w:r>
+    </w:p>
+    <w:p>
+      <w:pPr>
+        <w:rPr>
+          <w:rFonts w:ascii="Consolas" w:hAnsi="Consolas" w:cs="Consolas"/>
+          <w:color w:val="000000"/>
+          <w:sz w:val="19"/>
+          <w:szCs w:val="19"/>
+        </w:rPr>
+      </w:pPr>
+      <w:proofErr w:type="spellStart"/>
+      <w:r>
+        <w:rPr>
+          <w:rFonts w:ascii="Consolas" w:hAnsi="Consolas" w:cs="Consolas"/>
+          <w:color w:val="000000"/>
+          <w:sz w:val="19"/>
+          <w:szCs w:val="19"/>
+        </w:rPr>
+        <w:t>offsiteFieldItemValueHolder</w:t>
+      </w:r>
       <w:bookmarkStart w:id="0" w:name="_GoBack"/>
       <w:bookmarkEnd w:id="0"/>
+      <w:proofErr w:type="spellEnd"/>
+    </w:p>
+    <w:p>
+      <w:pPr>
+        <w:rPr>
+          <w:rFonts w:ascii="Consolas" w:hAnsi="Consolas" w:cs="Consolas"/>
+          <w:color w:val="000000"/>
+          <w:sz w:val="19"/>
+          <w:szCs w:val="19"/>
+        </w:rPr>
+      </w:pPr>
+      <w:r>
+        <w:rPr>
+          <w:rFonts w:ascii="Consolas" w:hAnsi="Consolas" w:cs="Consolas"/>
+          <w:color w:val="000000"/>
+          <w:sz w:val="19"/>
+          <w:szCs w:val="19"/>
+        </w:rPr>
+        <w:tab/>
+        <w:t xml:space="preserve">This script deals with any text content that would otherwise be held by a comment within a node such as meta info, path, user, historical values and such. This also has a script attached for updating its values after an edit into the </w:t>
+      </w:r>
+      <w:proofErr w:type="spellStart"/>
+      <w:r>
+        <w:rPr>
+          <w:rFonts w:ascii="Consolas" w:hAnsi="Consolas" w:cs="Consolas"/>
+          <w:color w:val="000000"/>
+          <w:sz w:val="19"/>
+          <w:szCs w:val="19"/>
+        </w:rPr>
+        <w:t>databaseMan</w:t>
+      </w:r>
+      <w:proofErr w:type="spellEnd"/>
+      <w:r>
+        <w:rPr>
+          <w:rFonts w:ascii="Consolas" w:hAnsi="Consolas" w:cs="Consolas"/>
+          <w:color w:val="000000"/>
+          <w:sz w:val="19"/>
+          <w:szCs w:val="19"/>
+        </w:rPr>
+        <w:t xml:space="preserve"> class.</w:t>
+      </w:r>
     </w:p>
     <w:p>
       <w:pPr>

</xml_diff>